<commit_message>
Started working on ML. Established normality of data sets.
</commit_message>
<xml_diff>
--- a/Segment2_presentation.docx
+++ b/Segment2_presentation.docx
@@ -182,103 +182,7 @@
           <w:color w:val="24292F"/>
           <w:shd w:val="clear" w:color="auto" w:fill="FFFFFF"/>
         </w:rPr>
-        <w:t xml:space="preserve">To save estimators time, </w:t>
-      </w:r>
-      <w:r>
-        <w:rPr>
-          <w:rFonts w:ascii="Segoe UI" w:hAnsi="Segoe UI" w:cs="Segoe UI"/>
-          <w:color w:val="24292F"/>
-          <w:shd w:val="clear" w:color="auto" w:fill="FFFFFF"/>
-        </w:rPr>
-        <w:t>w</w:t>
-      </w:r>
-      <w:r>
-        <w:rPr>
-          <w:rFonts w:ascii="Segoe UI" w:hAnsi="Segoe UI" w:cs="Segoe UI"/>
-          <w:color w:val="24292F"/>
-          <w:shd w:val="clear" w:color="auto" w:fill="FFFFFF"/>
-        </w:rPr>
-        <w:t>e are us</w:t>
-      </w:r>
-      <w:r>
-        <w:rPr>
-          <w:rFonts w:ascii="Segoe UI" w:hAnsi="Segoe UI" w:cs="Segoe UI"/>
-          <w:color w:val="24292F"/>
-          <w:shd w:val="clear" w:color="auto" w:fill="FFFFFF"/>
-        </w:rPr>
-        <w:t>ing</w:t>
-      </w:r>
-      <w:r>
-        <w:rPr>
-          <w:rFonts w:ascii="Segoe UI" w:hAnsi="Segoe UI" w:cs="Segoe UI"/>
-          <w:color w:val="24292F"/>
-          <w:shd w:val="clear" w:color="auto" w:fill="FFFFFF"/>
-        </w:rPr>
-        <w:t xml:space="preserve"> APIs to search material prices of multiple electrical materials suppliers. With the data collected, we produce </w:t>
-      </w:r>
-      <w:r>
-        <w:rPr>
-          <w:rFonts w:ascii="Segoe UI" w:hAnsi="Segoe UI" w:cs="Segoe UI"/>
-          <w:color w:val="24292F"/>
-          <w:shd w:val="clear" w:color="auto" w:fill="FFFFFF"/>
-        </w:rPr>
-        <w:t>two</w:t>
-      </w:r>
-      <w:r>
-        <w:rPr>
-          <w:rFonts w:ascii="Segoe UI" w:hAnsi="Segoe UI" w:cs="Segoe UI"/>
-          <w:color w:val="24292F"/>
-          <w:shd w:val="clear" w:color="auto" w:fill="FFFFFF"/>
-        </w:rPr>
-        <w:t xml:space="preserve"> table</w:t>
-      </w:r>
-      <w:r>
-        <w:rPr>
-          <w:rFonts w:ascii="Segoe UI" w:hAnsi="Segoe UI" w:cs="Segoe UI"/>
-          <w:color w:val="24292F"/>
-          <w:shd w:val="clear" w:color="auto" w:fill="FFFFFF"/>
-        </w:rPr>
-        <w:t>s. One that is updated daily with the lowest prices and another</w:t>
-      </w:r>
-      <w:r>
-        <w:rPr>
-          <w:rFonts w:ascii="Segoe UI" w:hAnsi="Segoe UI" w:cs="Segoe UI"/>
-          <w:color w:val="24292F"/>
-          <w:shd w:val="clear" w:color="auto" w:fill="FFFFFF"/>
-        </w:rPr>
-        <w:t xml:space="preserve"> that</w:t>
-      </w:r>
-      <w:r>
-        <w:rPr>
-          <w:rFonts w:ascii="Segoe UI" w:hAnsi="Segoe UI" w:cs="Segoe UI"/>
-          <w:color w:val="24292F"/>
-          <w:shd w:val="clear" w:color="auto" w:fill="FFFFFF"/>
-        </w:rPr>
-        <w:t xml:space="preserve"> is also</w:t>
-      </w:r>
-      <w:r>
-        <w:rPr>
-          <w:rFonts w:ascii="Segoe UI" w:hAnsi="Segoe UI" w:cs="Segoe UI"/>
-          <w:color w:val="24292F"/>
-          <w:shd w:val="clear" w:color="auto" w:fill="FFFFFF"/>
-        </w:rPr>
-        <w:t xml:space="preserve"> updated daily</w:t>
-      </w:r>
-      <w:r>
-        <w:rPr>
-          <w:rFonts w:ascii="Segoe UI" w:hAnsi="Segoe UI" w:cs="Segoe UI"/>
-          <w:color w:val="24292F"/>
-          <w:shd w:val="clear" w:color="auto" w:fill="FFFFFF"/>
-        </w:rPr>
-        <w:t xml:space="preserve"> and consolidated</w:t>
-      </w:r>
-      <w:r>
-        <w:rPr>
-          <w:rFonts w:ascii="Segoe UI" w:hAnsi="Segoe UI" w:cs="Segoe UI"/>
-          <w:color w:val="24292F"/>
-          <w:shd w:val="clear" w:color="auto" w:fill="FFFFFF"/>
-        </w:rPr>
-        <w:t xml:space="preserve">. </w:t>
+        <w:t xml:space="preserve">To save estimators time, we are using APIs to search material prices of multiple electrical materials suppliers. With the data collected, we produce two tables. One that is updated daily with the lowest prices and another that is also updated daily and consolidated. </w:t>
       </w:r>
       <w:r>
         <w:rPr>
@@ -452,16 +356,7 @@
           <w:kern w:val="0"/>
           <w14:ligatures w14:val="none"/>
         </w:rPr>
-        <w:t>We've chosen 16 commonly used electrical materials items to query.</w:t>
-      </w:r>
-      <w:r>
-        <w:rPr>
-          <w:rFonts w:ascii="Segoe UI" w:eastAsia="Times New Roman" w:hAnsi="Segoe UI" w:cs="Segoe UI"/>
-          <w:color w:val="2B2B2B"/>
-          <w:kern w:val="0"/>
-          <w14:ligatures w14:val="none"/>
-        </w:rPr>
-        <w:t xml:space="preserve"> After some research, we determined that the Home Depot product API does the best job of grabbing electrical material items we tell it to look for by product id. We then Plug the 16 items into a Google search algorithm and extract the material name, the price, and the website link. Unfortunately, the Google search API does not have a vendor category so to extract the name of the vendor, we use Python to split the link.</w:t>
+        <w:t>We've chosen 16 commonly used electrical materials items to query. After some research, we determined that the Home Depot product API does the best job of grabbing electrical material items we tell it to look for by product id. We then Plug the 16 items into a Google search algorithm and extract the material name, the price, and the website link. Unfortunately, the Google search API does not have a vendor category so to extract the name of the vendor, we use Python to split the link.</w:t>
       </w:r>
       <w:r>
         <w:rPr>
@@ -521,31 +416,7 @@
           <w:color w:val="24292F"/>
           <w:shd w:val="clear" w:color="auto" w:fill="FFFFFF"/>
         </w:rPr>
-        <w:t>Small items, typically purchased with large material</w:t>
-      </w:r>
-      <w:r>
-        <w:rPr>
-          <w:rFonts w:ascii="Segoe UI" w:hAnsi="Segoe UI" w:cs="Segoe UI"/>
-          <w:color w:val="24292F"/>
-          <w:shd w:val="clear" w:color="auto" w:fill="FFFFFF"/>
-        </w:rPr>
-        <w:t>s</w:t>
-      </w:r>
-      <w:r>
-        <w:rPr>
-          <w:rFonts w:ascii="Segoe UI" w:hAnsi="Segoe UI" w:cs="Segoe UI"/>
-          <w:color w:val="24292F"/>
-          <w:shd w:val="clear" w:color="auto" w:fill="FFFFFF"/>
-        </w:rPr>
-        <w:t>, are not directly priced. Rather, a percentage is tagged to the cost of the primary material to account for the cost of the small items.</w:t>
-      </w:r>
-      <w:r>
-        <w:rPr>
-          <w:rFonts w:ascii="Segoe UI" w:hAnsi="Segoe UI" w:cs="Segoe UI"/>
-          <w:color w:val="24292F"/>
-          <w:shd w:val="clear" w:color="auto" w:fill="FFFFFF"/>
-        </w:rPr>
-        <w:t xml:space="preserve"> It’s impractical to search out each individual small item and yet, the margin on electrical construction is so slim that even the price of small items can make a difference on the profit. The materials we are looking at can be placed in four categories: conduit, conduit fittings, cable and the wires that go inside the cables.</w:t>
+        <w:t>Small items, typically purchased with large materials, are not directly priced. Rather, a percentage is tagged to the cost of the primary material to account for the cost of the small items. It’s impractical to search out each individual small item and yet, the margin on electrical construction is so slim that even the price of small items can make a difference on the profit. The materials we are looking at can be placed in four categories: conduit, conduit fittings, cable and the wires that go inside the cables.</w:t>
       </w:r>
     </w:p>
     <w:p>
@@ -619,15 +490,7 @@
           <w:color w:val="24292F"/>
           <w:shd w:val="clear" w:color="auto" w:fill="FFFFFF"/>
         </w:rPr>
-        <w:t>Is there a correlation between the cost of</w:t>
-      </w:r>
-      <w:r>
-        <w:rPr>
-          <w:rFonts w:ascii="Segoe UI" w:hAnsi="Segoe UI" w:cs="Segoe UI"/>
-          <w:color w:val="24292F"/>
-          <w:shd w:val="clear" w:color="auto" w:fill="FFFFFF"/>
-        </w:rPr>
-        <w:t xml:space="preserve"> cable and the wires they need?</w:t>
+        <w:t>Is there a correlation between the cost of cable and the wires they need?</w:t>
       </w:r>
     </w:p>
     <w:p>
@@ -650,15 +513,7 @@
           <w:color w:val="24292F"/>
           <w:shd w:val="clear" w:color="auto" w:fill="FFFFFF"/>
         </w:rPr>
-        <w:t>Is there a correlation between the cost of</w:t>
-      </w:r>
-      <w:r>
-        <w:rPr>
-          <w:rFonts w:ascii="Segoe UI" w:hAnsi="Segoe UI" w:cs="Segoe UI"/>
-          <w:color w:val="24292F"/>
-          <w:shd w:val="clear" w:color="auto" w:fill="FFFFFF"/>
-        </w:rPr>
-        <w:t xml:space="preserve"> materials and the days of the week—in other words, </w:t>
+        <w:t xml:space="preserve">Is there a correlation between the cost of materials and the days of the week—in other words, </w:t>
       </w:r>
       <w:r>
         <w:rPr>
@@ -833,7 +688,43 @@
           <w:kern w:val="0"/>
           <w14:ligatures w14:val="none"/>
         </w:rPr>
-        <w:t>The API approach was our alternative to web scraping, but the data collected still requires a lot of cleaning. There are scaling issues, and naming issues (different manufacturers have slightly different names for the same items). Once we have created vendor columns, we then plug those vendor names into a slightly different Google shopping API and that returns addresses. From the address column, we create a region column. There is also a formatted datetime column and a synthetic column based on the datetime that gives us the day of the week. The system is not perfect but it works pretty good. Since October 20</w:t>
+        <w:t xml:space="preserve">The API approach was our alternative to web scraping, but the data collected still requires a lot of cleaning. There are scaling issues, and naming issues (different manufacturers have slightly different names for the same items). Once we have created vendor columns, we then plug those vendor names into a slightly different Google shopping API and that returns addresses. From the address column, we create a region column. There is also a formatted datetime column and a synthetic column based on the datetime that gives us the day of the week. The system is not </w:t>
+      </w:r>
+      <w:r>
+        <w:rPr>
+          <w:rFonts w:ascii="Segoe UI" w:eastAsia="Times New Roman" w:hAnsi="Segoe UI" w:cs="Segoe UI"/>
+          <w:color w:val="2B2B2B"/>
+          <w:kern w:val="0"/>
+          <w14:ligatures w14:val="none"/>
+        </w:rPr>
+        <w:t>perfect,</w:t>
+      </w:r>
+      <w:r>
+        <w:rPr>
+          <w:rFonts w:ascii="Segoe UI" w:eastAsia="Times New Roman" w:hAnsi="Segoe UI" w:cs="Segoe UI"/>
+          <w:color w:val="2B2B2B"/>
+          <w:kern w:val="0"/>
+          <w14:ligatures w14:val="none"/>
+        </w:rPr>
+        <w:t xml:space="preserve"> but it works </w:t>
+      </w:r>
+      <w:r>
+        <w:rPr>
+          <w:rFonts w:ascii="Segoe UI" w:eastAsia="Times New Roman" w:hAnsi="Segoe UI" w:cs="Segoe UI"/>
+          <w:color w:val="2B2B2B"/>
+          <w:kern w:val="0"/>
+          <w14:ligatures w14:val="none"/>
+        </w:rPr>
+        <w:t>well</w:t>
+      </w:r>
+      <w:r>
+        <w:rPr>
+          <w:rFonts w:ascii="Segoe UI" w:eastAsia="Times New Roman" w:hAnsi="Segoe UI" w:cs="Segoe UI"/>
+          <w:color w:val="2B2B2B"/>
+          <w:kern w:val="0"/>
+          <w14:ligatures w14:val="none"/>
+        </w:rPr>
+        <w:t>. Since October 20</w:t>
       </w:r>
       <w:r>
         <w:rPr>
@@ -921,6 +812,11 @@
     </w:p>
     <w:p>
       <w:pPr>
+        <w:pStyle w:val="ListParagraph"/>
+        <w:numPr>
+          <w:ilvl w:val="0"/>
+          <w:numId w:val="3"/>
+        </w:numPr>
         <w:spacing w:before="100" w:beforeAutospacing="1" w:after="100" w:afterAutospacing="1" w:line="360" w:lineRule="atLeast"/>
         <w:rPr>
           <w:rFonts w:ascii="Segoe UI" w:eastAsia="Times New Roman" w:hAnsi="Segoe UI" w:cs="Segoe UI"/>
@@ -936,10 +832,52 @@
           <w:kern w:val="0"/>
           <w14:ligatures w14:val="none"/>
         </w:rPr>
-        <w:t>In Progress</w:t>
-      </w:r>
-    </w:p>
-    <w:p/>
+        <w:t xml:space="preserve">I ran the data through a Shapiro-Wilk test to determine if our material prices are normally distributed. As you can see from the table below, all p-values are greater than .05 which means that our material prices data is normally distributed (see </w:t>
+      </w:r>
+      <w:r>
+        <w:rPr>
+          <w:rFonts w:ascii="Segoe UI" w:eastAsia="Times New Roman" w:hAnsi="Segoe UI" w:cs="Segoe UI"/>
+          <w:color w:val="2B2B2B"/>
+          <w:kern w:val="0"/>
+          <w14:ligatures w14:val="none"/>
+        </w:rPr>
+        <w:t>“Picture25.png”</w:t>
+      </w:r>
+      <w:r>
+        <w:rPr>
+          <w:rFonts w:ascii="Segoe UI" w:eastAsia="Times New Roman" w:hAnsi="Segoe UI" w:cs="Segoe UI"/>
+          <w:color w:val="2B2B2B"/>
+          <w:kern w:val="0"/>
+          <w14:ligatures w14:val="none"/>
+        </w:rPr>
+        <w:t>).</w:t>
+      </w:r>
+    </w:p>
+    <w:p>
+      <w:pPr>
+        <w:pStyle w:val="ListParagraph"/>
+        <w:numPr>
+          <w:ilvl w:val="0"/>
+          <w:numId w:val="3"/>
+        </w:numPr>
+        <w:spacing w:before="100" w:beforeAutospacing="1" w:after="100" w:afterAutospacing="1" w:line="360" w:lineRule="atLeast"/>
+        <w:rPr>
+          <w:rFonts w:ascii="Segoe UI" w:eastAsia="Times New Roman" w:hAnsi="Segoe UI" w:cs="Segoe UI"/>
+          <w:color w:val="2B2B2B"/>
+          <w:kern w:val="0"/>
+          <w14:ligatures w14:val="none"/>
+        </w:rPr>
+      </w:pPr>
+      <w:r>
+        <w:rPr>
+          <w:rFonts w:ascii="Segoe UI" w:eastAsia="Times New Roman" w:hAnsi="Segoe UI" w:cs="Segoe UI"/>
+          <w:color w:val="2B2B2B"/>
+          <w:kern w:val="0"/>
+          <w14:ligatures w14:val="none"/>
+        </w:rPr>
+        <w:t>With normality established, I created a correlation matrix.</w:t>
+      </w:r>
+    </w:p>
     <w:sectPr>
       <w:pgSz w:w="12240" w:h="15840"/>
       <w:pgMar w:top="1440" w:right="1440" w:bottom="1440" w:left="1440" w:header="720" w:footer="720" w:gutter="0"/>
@@ -1214,11 +1152,100 @@
       </w:rPr>
     </w:lvl>
   </w:abstractNum>
+  <w:abstractNum w:abstractNumId="2" w15:restartNumberingAfterBreak="0">
+    <w:nsid w:val="7E4275EF"/>
+    <w:multiLevelType w:val="hybridMultilevel"/>
+    <w:tmpl w:val="4DFC5560"/>
+    <w:lvl w:ilvl="0" w:tplc="0409000F">
+      <w:start w:val="1"/>
+      <w:numFmt w:val="decimal"/>
+      <w:lvlText w:val="%1."/>
+      <w:lvlJc w:val="left"/>
+      <w:pPr>
+        <w:ind w:left="1080" w:hanging="360"/>
+      </w:pPr>
+    </w:lvl>
+    <w:lvl w:ilvl="1" w:tplc="04090019" w:tentative="1">
+      <w:start w:val="1"/>
+      <w:numFmt w:val="lowerLetter"/>
+      <w:lvlText w:val="%2."/>
+      <w:lvlJc w:val="left"/>
+      <w:pPr>
+        <w:ind w:left="1800" w:hanging="360"/>
+      </w:pPr>
+    </w:lvl>
+    <w:lvl w:ilvl="2" w:tplc="0409001B" w:tentative="1">
+      <w:start w:val="1"/>
+      <w:numFmt w:val="lowerRoman"/>
+      <w:lvlText w:val="%3."/>
+      <w:lvlJc w:val="right"/>
+      <w:pPr>
+        <w:ind w:left="2520" w:hanging="180"/>
+      </w:pPr>
+    </w:lvl>
+    <w:lvl w:ilvl="3" w:tplc="0409000F" w:tentative="1">
+      <w:start w:val="1"/>
+      <w:numFmt w:val="decimal"/>
+      <w:lvlText w:val="%4."/>
+      <w:lvlJc w:val="left"/>
+      <w:pPr>
+        <w:ind w:left="3240" w:hanging="360"/>
+      </w:pPr>
+    </w:lvl>
+    <w:lvl w:ilvl="4" w:tplc="04090019" w:tentative="1">
+      <w:start w:val="1"/>
+      <w:numFmt w:val="lowerLetter"/>
+      <w:lvlText w:val="%5."/>
+      <w:lvlJc w:val="left"/>
+      <w:pPr>
+        <w:ind w:left="3960" w:hanging="360"/>
+      </w:pPr>
+    </w:lvl>
+    <w:lvl w:ilvl="5" w:tplc="0409001B" w:tentative="1">
+      <w:start w:val="1"/>
+      <w:numFmt w:val="lowerRoman"/>
+      <w:lvlText w:val="%6."/>
+      <w:lvlJc w:val="right"/>
+      <w:pPr>
+        <w:ind w:left="4680" w:hanging="180"/>
+      </w:pPr>
+    </w:lvl>
+    <w:lvl w:ilvl="6" w:tplc="0409000F" w:tentative="1">
+      <w:start w:val="1"/>
+      <w:numFmt w:val="decimal"/>
+      <w:lvlText w:val="%7."/>
+      <w:lvlJc w:val="left"/>
+      <w:pPr>
+        <w:ind w:left="5400" w:hanging="360"/>
+      </w:pPr>
+    </w:lvl>
+    <w:lvl w:ilvl="7" w:tplc="04090019" w:tentative="1">
+      <w:start w:val="1"/>
+      <w:numFmt w:val="lowerLetter"/>
+      <w:lvlText w:val="%8."/>
+      <w:lvlJc w:val="left"/>
+      <w:pPr>
+        <w:ind w:left="6120" w:hanging="360"/>
+      </w:pPr>
+    </w:lvl>
+    <w:lvl w:ilvl="8" w:tplc="0409001B" w:tentative="1">
+      <w:start w:val="1"/>
+      <w:numFmt w:val="lowerRoman"/>
+      <w:lvlText w:val="%9."/>
+      <w:lvlJc w:val="right"/>
+      <w:pPr>
+        <w:ind w:left="6840" w:hanging="180"/>
+      </w:pPr>
+    </w:lvl>
+  </w:abstractNum>
   <w:num w:numId="1" w16cid:durableId="340938623">
     <w:abstractNumId w:val="0"/>
   </w:num>
   <w:num w:numId="2" w16cid:durableId="1849447968">
     <w:abstractNumId w:val="1"/>
+  </w:num>
+  <w:num w:numId="3" w16cid:durableId="1637107669">
+    <w:abstractNumId w:val="2"/>
   </w:num>
 </w:numbering>
 </file>

</xml_diff>

<commit_message>
Looked at correlations between materials, Created correlation matrix and updated data (1034 rows)
</commit_message>
<xml_diff>
--- a/Segment2_presentation.docx
+++ b/Segment2_presentation.docx
@@ -832,7 +832,53 @@
           <w:kern w:val="0"/>
           <w14:ligatures w14:val="none"/>
         </w:rPr>
-        <w:t xml:space="preserve">I ran the data through a Shapiro-Wilk test to determine if our material prices are normally distributed. As you can see from the table below, all p-values are greater than .05 which means that our material prices data is normally distributed (see </w:t>
+        <w:t xml:space="preserve">I ran the data through a Shapiro-Wilk test to determine if our material prices are normally distributed. As you can see from the table below, all p-values are </w:t>
+      </w:r>
+      <w:r>
+        <w:rPr>
+          <w:rFonts w:ascii="Segoe UI" w:eastAsia="Times New Roman" w:hAnsi="Segoe UI" w:cs="Segoe UI"/>
+          <w:color w:val="2B2B2B"/>
+          <w:kern w:val="0"/>
+          <w14:ligatures w14:val="none"/>
+        </w:rPr>
+        <w:t xml:space="preserve">less </w:t>
+      </w:r>
+      <w:r>
+        <w:rPr>
+          <w:rFonts w:ascii="Segoe UI" w:eastAsia="Times New Roman" w:hAnsi="Segoe UI" w:cs="Segoe UI"/>
+          <w:color w:val="2B2B2B"/>
+          <w:kern w:val="0"/>
+          <w14:ligatures w14:val="none"/>
+        </w:rPr>
+        <w:t xml:space="preserve">than .05 which means that our material prices data </w:t>
+      </w:r>
+      <w:r>
+        <w:rPr>
+          <w:rFonts w:ascii="Segoe UI" w:eastAsia="Times New Roman" w:hAnsi="Segoe UI" w:cs="Segoe UI"/>
+          <w:color w:val="2B2B2B"/>
+          <w:kern w:val="0"/>
+          <w14:ligatures w14:val="none"/>
+        </w:rPr>
+        <w:t xml:space="preserve">is not </w:t>
+      </w:r>
+      <w:r>
+        <w:rPr>
+          <w:rFonts w:ascii="Segoe UI" w:eastAsia="Times New Roman" w:hAnsi="Segoe UI" w:cs="Segoe UI"/>
+          <w:color w:val="2B2B2B"/>
+          <w:kern w:val="0"/>
+          <w14:ligatures w14:val="none"/>
+        </w:rPr>
+        <w:t xml:space="preserve">normally </w:t>
+      </w:r>
+      <w:r>
+        <w:rPr>
+          <w:rFonts w:ascii="Segoe UI" w:eastAsia="Times New Roman" w:hAnsi="Segoe UI" w:cs="Segoe UI"/>
+          <w:color w:val="2B2B2B"/>
+          <w:kern w:val="0"/>
+          <w14:ligatures w14:val="none"/>
+        </w:rPr>
+        <w:lastRenderedPageBreak/>
+        <w:t xml:space="preserve">distributed (see </w:t>
       </w:r>
       <w:r>
         <w:rPr>
@@ -851,6 +897,62 @@
           <w14:ligatures w14:val="none"/>
         </w:rPr>
         <w:t>).</w:t>
+      </w:r>
+      <w:r>
+        <w:rPr>
+          <w:noProof/>
+        </w:rPr>
+        <w:t xml:space="preserve"> </w:t>
+      </w:r>
+      <w:r>
+        <w:rPr>
+          <w:rFonts w:ascii="Segoe UI" w:eastAsia="Times New Roman" w:hAnsi="Segoe UI" w:cs="Segoe UI"/>
+          <w:color w:val="2B2B2B"/>
+          <w:kern w:val="0"/>
+          <w14:ligatures w14:val="none"/>
+        </w:rPr>
+        <w:drawing>
+          <wp:inline distT="0" distB="0" distL="0" distR="0" wp14:anchorId="61A0E08E" wp14:editId="3EC9A3CB">
+            <wp:extent cx="4966844" cy="5391807"/>
+            <wp:effectExtent l="0" t="0" r="5715" b="0"/>
+            <wp:docPr id="1" name="Picture 1"/>
+            <wp:cNvGraphicFramePr>
+              <a:graphicFrameLocks xmlns:a="http://schemas.openxmlformats.org/drawingml/2006/main" noChangeAspect="1"/>
+            </wp:cNvGraphicFramePr>
+            <a:graphic xmlns:a="http://schemas.openxmlformats.org/drawingml/2006/main">
+              <a:graphicData uri="http://schemas.openxmlformats.org/drawingml/2006/picture">
+                <pic:pic xmlns:pic="http://schemas.openxmlformats.org/drawingml/2006/picture">
+                  <pic:nvPicPr>
+                    <pic:cNvPr id="1" name=""/>
+                    <pic:cNvPicPr/>
+                  </pic:nvPicPr>
+                  <pic:blipFill rotWithShape="1">
+                    <a:blip r:embed="rId5"/>
+                    <a:srcRect l="33819" t="36570" r="46267" b="24109"/>
+                    <a:stretch/>
+                  </pic:blipFill>
+                  <pic:spPr bwMode="auto">
+                    <a:xfrm>
+                      <a:off x="0" y="0"/>
+                      <a:ext cx="5071308" cy="5505209"/>
+                    </a:xfrm>
+                    <a:prstGeom prst="rect">
+                      <a:avLst/>
+                    </a:prstGeom>
+                    <a:ln>
+                      <a:noFill/>
+                    </a:ln>
+                    <a:extLst>
+                      <a:ext uri="{53640926-AAD7-44D8-BBD7-CCE9431645EC}">
+                        <a14:shadowObscured xmlns:a14="http://schemas.microsoft.com/office/drawing/2010/main"/>
+                      </a:ext>
+                    </a:extLst>
+                  </pic:spPr>
+                </pic:pic>
+              </a:graphicData>
+            </a:graphic>
+          </wp:inline>
+        </w:drawing>
       </w:r>
     </w:p>
     <w:p>
@@ -875,8 +977,411 @@
           <w:kern w:val="0"/>
           <w14:ligatures w14:val="none"/>
         </w:rPr>
-        <w:t>With normality established, I created a correlation matrix.</w:t>
-      </w:r>
+        <w:t>I checked to see if there was a correlation between:</w:t>
+      </w:r>
+    </w:p>
+    <w:p>
+      <w:pPr>
+        <w:pStyle w:val="ListParagraph"/>
+        <w:numPr>
+          <w:ilvl w:val="1"/>
+          <w:numId w:val="3"/>
+        </w:numPr>
+        <w:spacing w:before="100" w:beforeAutospacing="1" w:after="100" w:afterAutospacing="1" w:line="360" w:lineRule="atLeast"/>
+        <w:rPr>
+          <w:rFonts w:ascii="Segoe UI" w:eastAsia="Times New Roman" w:hAnsi="Segoe UI" w:cs="Segoe UI"/>
+          <w:color w:val="2B2B2B"/>
+          <w:kern w:val="0"/>
+          <w14:ligatures w14:val="none"/>
+        </w:rPr>
+      </w:pPr>
+      <w:r>
+        <w:rPr>
+          <w:rFonts w:ascii="Segoe UI" w:eastAsia="Times New Roman" w:hAnsi="Segoe UI" w:cs="Segoe UI"/>
+          <w:color w:val="2B2B2B"/>
+          <w:kern w:val="0"/>
+          <w14:ligatures w14:val="none"/>
+        </w:rPr>
+        <w:t>Conduit and coupling (fitting)</w:t>
+      </w:r>
+    </w:p>
+    <w:p>
+      <w:pPr>
+        <w:pStyle w:val="ListParagraph"/>
+        <w:numPr>
+          <w:ilvl w:val="1"/>
+          <w:numId w:val="3"/>
+        </w:numPr>
+        <w:spacing w:before="100" w:beforeAutospacing="1" w:after="100" w:afterAutospacing="1" w:line="360" w:lineRule="atLeast"/>
+        <w:rPr>
+          <w:rFonts w:ascii="Segoe UI" w:eastAsia="Times New Roman" w:hAnsi="Segoe UI" w:cs="Segoe UI"/>
+          <w:color w:val="2B2B2B"/>
+          <w:kern w:val="0"/>
+          <w14:ligatures w14:val="none"/>
+        </w:rPr>
+      </w:pPr>
+      <w:r>
+        <w:rPr>
+          <w:rFonts w:ascii="Segoe UI" w:eastAsia="Times New Roman" w:hAnsi="Segoe UI" w:cs="Segoe UI"/>
+          <w:color w:val="2B2B2B"/>
+          <w:kern w:val="0"/>
+          <w14:ligatures w14:val="none"/>
+        </w:rPr>
+        <w:t>Conduit and connector (fitting)</w:t>
+      </w:r>
+    </w:p>
+    <w:p>
+      <w:pPr>
+        <w:pStyle w:val="ListParagraph"/>
+        <w:numPr>
+          <w:ilvl w:val="1"/>
+          <w:numId w:val="3"/>
+        </w:numPr>
+        <w:spacing w:before="100" w:beforeAutospacing="1" w:after="100" w:afterAutospacing="1" w:line="360" w:lineRule="atLeast"/>
+        <w:rPr>
+          <w:rFonts w:ascii="Segoe UI" w:eastAsia="Times New Roman" w:hAnsi="Segoe UI" w:cs="Segoe UI"/>
+          <w:color w:val="2B2B2B"/>
+          <w:kern w:val="0"/>
+          <w14:ligatures w14:val="none"/>
+        </w:rPr>
+      </w:pPr>
+      <w:r>
+        <w:rPr>
+          <w:rFonts w:ascii="Segoe UI" w:eastAsia="Times New Roman" w:hAnsi="Segoe UI" w:cs="Segoe UI"/>
+          <w:color w:val="2B2B2B"/>
+          <w:kern w:val="0"/>
+          <w14:ligatures w14:val="none"/>
+        </w:rPr>
+        <w:t>#4 wire and #6 wire</w:t>
+      </w:r>
+    </w:p>
+    <w:p>
+      <w:pPr>
+        <w:pStyle w:val="ListParagraph"/>
+        <w:numPr>
+          <w:ilvl w:val="1"/>
+          <w:numId w:val="3"/>
+        </w:numPr>
+        <w:spacing w:before="100" w:beforeAutospacing="1" w:after="100" w:afterAutospacing="1" w:line="360" w:lineRule="atLeast"/>
+        <w:rPr>
+          <w:rFonts w:ascii="Segoe UI" w:eastAsia="Times New Roman" w:hAnsi="Segoe UI" w:cs="Segoe UI"/>
+          <w:color w:val="2B2B2B"/>
+          <w:kern w:val="0"/>
+          <w14:ligatures w14:val="none"/>
+        </w:rPr>
+      </w:pPr>
+      <w:r>
+        <w:rPr>
+          <w:rFonts w:ascii="Segoe UI" w:eastAsia="Times New Roman" w:hAnsi="Segoe UI" w:cs="Segoe UI"/>
+          <w:color w:val="2B2B2B"/>
+          <w:kern w:val="0"/>
+          <w14:ligatures w14:val="none"/>
+        </w:rPr>
+        <w:t>#6 wire and #10 wire</w:t>
+      </w:r>
+    </w:p>
+    <w:p>
+      <w:pPr>
+        <w:pStyle w:val="ListParagraph"/>
+        <w:numPr>
+          <w:ilvl w:val="1"/>
+          <w:numId w:val="3"/>
+        </w:numPr>
+        <w:spacing w:before="100" w:beforeAutospacing="1" w:after="100" w:afterAutospacing="1" w:line="360" w:lineRule="atLeast"/>
+        <w:rPr>
+          <w:rFonts w:ascii="Segoe UI" w:eastAsia="Times New Roman" w:hAnsi="Segoe UI" w:cs="Segoe UI"/>
+          <w:color w:val="2B2B2B"/>
+          <w:kern w:val="0"/>
+          <w14:ligatures w14:val="none"/>
+        </w:rPr>
+      </w:pPr>
+      <w:r>
+        <w:rPr>
+          <w:rFonts w:ascii="Segoe UI" w:eastAsia="Times New Roman" w:hAnsi="Segoe UI" w:cs="Segoe UI"/>
+          <w:color w:val="2B2B2B"/>
+          <w:kern w:val="0"/>
+          <w14:ligatures w14:val="none"/>
+        </w:rPr>
+        <w:t>#10 wire and # 4 wire</w:t>
+      </w:r>
+    </w:p>
+    <w:p>
+      <w:pPr>
+        <w:spacing w:before="100" w:beforeAutospacing="1" w:after="100" w:afterAutospacing="1" w:line="360" w:lineRule="atLeast"/>
+        <w:ind w:left="1080"/>
+        <w:rPr>
+          <w:rFonts w:ascii="Segoe UI" w:eastAsia="Times New Roman" w:hAnsi="Segoe UI" w:cs="Segoe UI"/>
+          <w:color w:val="2B2B2B"/>
+          <w:kern w:val="0"/>
+          <w14:ligatures w14:val="none"/>
+        </w:rPr>
+      </w:pPr>
+      <w:r>
+        <w:rPr>
+          <w:rFonts w:ascii="Segoe UI" w:eastAsia="Times New Roman" w:hAnsi="Segoe UI" w:cs="Segoe UI"/>
+          <w:color w:val="2B2B2B"/>
+          <w:kern w:val="0"/>
+          <w14:ligatures w14:val="none"/>
+        </w:rPr>
+        <w:t>Results: some of the tests came close (#10 wire and # 4 wire and 1” conduit to 1” fittings) but none of the items I tested were greater than the 0.05 p-value needed to establish correlation</w:t>
+      </w:r>
+      <w:r>
+        <w:rPr>
+          <w:rFonts w:ascii="Segoe UI" w:eastAsia="Times New Roman" w:hAnsi="Segoe UI" w:cs="Segoe UI"/>
+          <w:color w:val="2B2B2B"/>
+          <w:kern w:val="0"/>
+          <w14:ligatures w14:val="none"/>
+        </w:rPr>
+        <w:t xml:space="preserve"> (see “Picture26.png”). </w:t>
+      </w:r>
+      <w:r>
+        <w:rPr>
+          <w:noProof/>
+        </w:rPr>
+        <w:lastRenderedPageBreak/>
+        <w:drawing>
+          <wp:inline distT="0" distB="0" distL="0" distR="0" wp14:anchorId="18D2DF72" wp14:editId="084DA4C1">
+            <wp:extent cx="4984395" cy="3787502"/>
+            <wp:effectExtent l="0" t="0" r="6985" b="3810"/>
+            <wp:docPr id="2" name="Picture 2" descr="Graphical user interface, text&#10;&#10;Description automatically generated"/>
+            <wp:cNvGraphicFramePr>
+              <a:graphicFrameLocks xmlns:a="http://schemas.openxmlformats.org/drawingml/2006/main" noChangeAspect="1"/>
+            </wp:cNvGraphicFramePr>
+            <a:graphic xmlns:a="http://schemas.openxmlformats.org/drawingml/2006/main">
+              <a:graphicData uri="http://schemas.openxmlformats.org/drawingml/2006/picture">
+                <pic:pic xmlns:pic="http://schemas.openxmlformats.org/drawingml/2006/picture">
+                  <pic:nvPicPr>
+                    <pic:cNvPr id="2" name="Picture 2" descr="Graphical user interface, text&#10;&#10;Description automatically generated"/>
+                    <pic:cNvPicPr/>
+                  </pic:nvPicPr>
+                  <pic:blipFill rotWithShape="1">
+                    <a:blip r:embed="rId6"/>
+                    <a:srcRect l="13505" t="1270" r="13238" b="1"/>
+                    <a:stretch/>
+                  </pic:blipFill>
+                  <pic:spPr bwMode="auto">
+                    <a:xfrm>
+                      <a:off x="0" y="0"/>
+                      <a:ext cx="4998890" cy="3798516"/>
+                    </a:xfrm>
+                    <a:prstGeom prst="rect">
+                      <a:avLst/>
+                    </a:prstGeom>
+                    <a:ln>
+                      <a:noFill/>
+                    </a:ln>
+                    <a:extLst>
+                      <a:ext uri="{53640926-AAD7-44D8-BBD7-CCE9431645EC}">
+                        <a14:shadowObscured xmlns:a14="http://schemas.microsoft.com/office/drawing/2010/main"/>
+                      </a:ext>
+                    </a:extLst>
+                  </pic:spPr>
+                </pic:pic>
+              </a:graphicData>
+            </a:graphic>
+          </wp:inline>
+        </w:drawing>
+      </w:r>
+      <w:r>
+        <w:rPr>
+          <w:rFonts w:ascii="Segoe UI" w:eastAsia="Times New Roman" w:hAnsi="Segoe UI" w:cs="Segoe UI"/>
+          <w:color w:val="2B2B2B"/>
+          <w:kern w:val="0"/>
+          <w14:ligatures w14:val="none"/>
+        </w:rPr>
+        <w:t xml:space="preserve">    </w:t>
+      </w:r>
+      <w:r>
+        <w:rPr>
+          <w:rFonts w:ascii="Segoe UI" w:eastAsia="Times New Roman" w:hAnsi="Segoe UI" w:cs="Segoe UI"/>
+          <w:color w:val="2B2B2B"/>
+          <w:kern w:val="0"/>
+          <w14:ligatures w14:val="none"/>
+        </w:rPr>
+        <w:t>In hindsight, there is likely a correlation between the price of finished materials and the raw materials needed to make them (copper to wire and steel to conduit)</w:t>
+      </w:r>
+    </w:p>
+    <w:p>
+      <w:pPr>
+        <w:pStyle w:val="ListParagraph"/>
+        <w:numPr>
+          <w:ilvl w:val="0"/>
+          <w:numId w:val="3"/>
+        </w:numPr>
+        <w:spacing w:before="100" w:beforeAutospacing="1" w:after="100" w:afterAutospacing="1" w:line="360" w:lineRule="atLeast"/>
+        <w:rPr>
+          <w:rFonts w:ascii="Segoe UI" w:eastAsia="Times New Roman" w:hAnsi="Segoe UI" w:cs="Segoe UI"/>
+          <w:color w:val="2B2B2B"/>
+          <w:kern w:val="0"/>
+          <w14:ligatures w14:val="none"/>
+        </w:rPr>
+      </w:pPr>
+      <w:r>
+        <w:rPr>
+          <w:rFonts w:ascii="Segoe UI" w:eastAsia="Times New Roman" w:hAnsi="Segoe UI" w:cs="Segoe UI"/>
+          <w:color w:val="2B2B2B"/>
+          <w:kern w:val="0"/>
+          <w14:ligatures w14:val="none"/>
+        </w:rPr>
+        <w:t>Next I kept the price column and label encoded: material description, vendor, date, day of week, region, and target price to create a new data</w:t>
+      </w:r>
+      <w:r>
+        <w:rPr>
+          <w:rFonts w:ascii="Segoe UI" w:eastAsia="Times New Roman" w:hAnsi="Segoe UI" w:cs="Segoe UI"/>
+          <w:color w:val="2B2B2B"/>
+          <w:kern w:val="0"/>
+          <w14:ligatures w14:val="none"/>
+        </w:rPr>
+        <w:t xml:space="preserve"> </w:t>
+      </w:r>
+      <w:r>
+        <w:rPr>
+          <w:rFonts w:ascii="Segoe UI" w:eastAsia="Times New Roman" w:hAnsi="Segoe UI" w:cs="Segoe UI"/>
+          <w:color w:val="2B2B2B"/>
+          <w:kern w:val="0"/>
+          <w14:ligatures w14:val="none"/>
+        </w:rPr>
+        <w:t xml:space="preserve">frame. I ran a </w:t>
+      </w:r>
+      <w:r>
+        <w:rPr>
+          <w:rFonts w:ascii="Segoe UI" w:eastAsia="Times New Roman" w:hAnsi="Segoe UI" w:cs="Segoe UI"/>
+          <w:color w:val="2B2B2B"/>
+          <w:kern w:val="0"/>
+          <w14:ligatures w14:val="none"/>
+        </w:rPr>
+        <w:lastRenderedPageBreak/>
+        <w:t>c</w:t>
+      </w:r>
+      <w:r>
+        <w:rPr>
+          <w:rFonts w:ascii="Segoe UI" w:eastAsia="Times New Roman" w:hAnsi="Segoe UI" w:cs="Segoe UI"/>
+          <w:color w:val="2B2B2B"/>
+          <w:kern w:val="0"/>
+          <w14:ligatures w14:val="none"/>
+        </w:rPr>
+        <w:t>orrelation matrix and saw some connections (see “Picture27.png”)</w:t>
+      </w:r>
+      <w:r>
+        <w:rPr>
+          <w:rFonts w:ascii="Segoe UI" w:eastAsia="Times New Roman" w:hAnsi="Segoe UI" w:cs="Segoe UI"/>
+          <w:color w:val="2B2B2B"/>
+          <w:kern w:val="0"/>
+          <w14:ligatures w14:val="none"/>
+        </w:rPr>
+        <w:t>.</w:t>
+      </w:r>
+      <w:r>
+        <w:rPr>
+          <w:rFonts w:ascii="Segoe UI" w:eastAsia="Times New Roman" w:hAnsi="Segoe UI" w:cs="Segoe UI"/>
+          <w:color w:val="2B2B2B"/>
+          <w:kern w:val="0"/>
+          <w14:ligatures w14:val="none"/>
+        </w:rPr>
+        <w:t xml:space="preserve"> </w:t>
+      </w:r>
+      <w:r>
+        <w:rPr>
+          <w:noProof/>
+        </w:rPr>
+        <w:drawing>
+          <wp:inline distT="0" distB="0" distL="0" distR="0" wp14:anchorId="6B336B2F" wp14:editId="703A41FC">
+            <wp:extent cx="4713032" cy="3838186"/>
+            <wp:effectExtent l="0" t="0" r="0" b="0"/>
+            <wp:docPr id="3" name="Picture 3" descr="Chart&#10;&#10;Description automatically generated"/>
+            <wp:cNvGraphicFramePr>
+              <a:graphicFrameLocks xmlns:a="http://schemas.openxmlformats.org/drawingml/2006/main" noChangeAspect="1"/>
+            </wp:cNvGraphicFramePr>
+            <a:graphic xmlns:a="http://schemas.openxmlformats.org/drawingml/2006/main">
+              <a:graphicData uri="http://schemas.openxmlformats.org/drawingml/2006/picture">
+                <pic:pic xmlns:pic="http://schemas.openxmlformats.org/drawingml/2006/picture">
+                  <pic:nvPicPr>
+                    <pic:cNvPr id="3" name="Picture 3" descr="Chart&#10;&#10;Description automatically generated"/>
+                    <pic:cNvPicPr/>
+                  </pic:nvPicPr>
+                  <pic:blipFill rotWithShape="1">
+                    <a:blip r:embed="rId7"/>
+                    <a:srcRect l="20069" t="42750" r="46459" b="12285"/>
+                    <a:stretch/>
+                  </pic:blipFill>
+                  <pic:spPr bwMode="auto">
+                    <a:xfrm>
+                      <a:off x="0" y="0"/>
+                      <a:ext cx="4724546" cy="3847563"/>
+                    </a:xfrm>
+                    <a:prstGeom prst="rect">
+                      <a:avLst/>
+                    </a:prstGeom>
+                    <a:ln>
+                      <a:noFill/>
+                    </a:ln>
+                    <a:extLst>
+                      <a:ext uri="{53640926-AAD7-44D8-BBD7-CCE9431645EC}">
+                        <a14:shadowObscured xmlns:a14="http://schemas.microsoft.com/office/drawing/2010/main"/>
+                      </a:ext>
+                    </a:extLst>
+                  </pic:spPr>
+                </pic:pic>
+              </a:graphicData>
+            </a:graphic>
+          </wp:inline>
+        </w:drawing>
+      </w:r>
+    </w:p>
+    <w:p>
+      <w:pPr>
+        <w:pStyle w:val="ListParagraph"/>
+        <w:numPr>
+          <w:ilvl w:val="0"/>
+          <w:numId w:val="3"/>
+        </w:numPr>
+        <w:spacing w:before="100" w:beforeAutospacing="1" w:after="100" w:afterAutospacing="1" w:line="360" w:lineRule="atLeast"/>
+        <w:rPr>
+          <w:rFonts w:ascii="Segoe UI" w:eastAsia="Times New Roman" w:hAnsi="Segoe UI" w:cs="Segoe UI"/>
+          <w:color w:val="2B2B2B"/>
+          <w:kern w:val="0"/>
+          <w14:ligatures w14:val="none"/>
+        </w:rPr>
+      </w:pPr>
+      <w:r>
+        <w:rPr>
+          <w:rFonts w:ascii="Segoe UI" w:eastAsia="Times New Roman" w:hAnsi="Segoe UI" w:cs="Segoe UI"/>
+          <w:color w:val="2B2B2B"/>
+          <w:kern w:val="0"/>
+          <w14:ligatures w14:val="none"/>
+        </w:rPr>
+        <w:t>With the data encoded, I scaled the data. The scale of the data isn’t too crazy (from approximately 1-1000)</w:t>
+      </w:r>
+      <w:r>
+        <w:rPr>
+          <w:rFonts w:ascii="Segoe UI" w:eastAsia="Times New Roman" w:hAnsi="Segoe UI" w:cs="Segoe UI"/>
+          <w:color w:val="2B2B2B"/>
+          <w:kern w:val="0"/>
+          <w14:ligatures w14:val="none"/>
+        </w:rPr>
+        <w:t xml:space="preserve"> but I did it anyway</w:t>
+      </w:r>
+      <w:r>
+        <w:rPr>
+          <w:rFonts w:ascii="Segoe UI" w:eastAsia="Times New Roman" w:hAnsi="Segoe UI" w:cs="Segoe UI"/>
+          <w:color w:val="2B2B2B"/>
+          <w:kern w:val="0"/>
+          <w14:ligatures w14:val="none"/>
+        </w:rPr>
+        <w:t>).</w:t>
+      </w:r>
+    </w:p>
+    <w:p>
+      <w:pPr>
+        <w:spacing w:before="100" w:beforeAutospacing="1" w:after="100" w:afterAutospacing="1" w:line="360" w:lineRule="atLeast"/>
+        <w:ind w:left="1440"/>
+        <w:rPr>
+          <w:rFonts w:ascii="Segoe UI" w:eastAsia="Times New Roman" w:hAnsi="Segoe UI" w:cs="Segoe UI"/>
+          <w:color w:val="2B2B2B"/>
+          <w:kern w:val="0"/>
+          <w14:ligatures w14:val="none"/>
+        </w:rPr>
+      </w:pPr>
     </w:p>
     <w:sectPr>
       <w:pgSz w:w="12240" w:h="15840"/>
@@ -1165,7 +1670,7 @@
         <w:ind w:left="1080" w:hanging="360"/>
       </w:pPr>
     </w:lvl>
-    <w:lvl w:ilvl="1" w:tplc="04090019" w:tentative="1">
+    <w:lvl w:ilvl="1" w:tplc="04090019">
       <w:start w:val="1"/>
       <w:numFmt w:val="lowerLetter"/>
       <w:lvlText w:val="%2."/>

</xml_diff>

<commit_message>
Added 2 new features to ML, erased unused files, edited 'Segment2_presentation'
</commit_message>
<xml_diff>
--- a/Segment2_presentation.docx
+++ b/Segment2_presentation.docx
@@ -267,27 +267,7 @@
           <w:kern w:val="0"/>
           <w14:ligatures w14:val="none"/>
         </w:rPr>
-        <w:t xml:space="preserve">I have been an electrical estimator for five years. In the beginning, when we were estimating jobs, we would use a Seasonally generated list of materials with prices. </w:t>
-      </w:r>
-      <w:proofErr w:type="gramStart"/>
-      <w:r>
-        <w:rPr>
-          <w:rFonts w:ascii="Segoe UI" w:eastAsia="Times New Roman" w:hAnsi="Segoe UI" w:cs="Segoe UI"/>
-          <w:color w:val="2B2B2B"/>
-          <w:kern w:val="0"/>
-          <w14:ligatures w14:val="none"/>
-        </w:rPr>
-        <w:t>soon</w:t>
-      </w:r>
-      <w:proofErr w:type="gramEnd"/>
-      <w:r>
-        <w:rPr>
-          <w:rFonts w:ascii="Segoe UI" w:eastAsia="Times New Roman" w:hAnsi="Segoe UI" w:cs="Segoe UI"/>
-          <w:color w:val="2B2B2B"/>
-          <w:kern w:val="0"/>
-          <w14:ligatures w14:val="none"/>
-        </w:rPr>
-        <w:t xml:space="preserve"> after the pandemic</w:t>
+        <w:t>I have been an electrical estimator for five years. In the beginning, when we were estimating jobs, we would use a Seasonally generated list of materials with prices. soon after the pandemic</w:t>
       </w:r>
       <w:r>
         <w:rPr>
@@ -376,56 +356,16 @@
           <w:kern w:val="0"/>
           <w14:ligatures w14:val="none"/>
         </w:rPr>
-        <w:t xml:space="preserve">We've chosen 16 commonly used electrical materials items to query. After some research, we determined that the </w:t>
-      </w:r>
-      <w:proofErr w:type="gramStart"/>
-      <w:r>
-        <w:rPr>
-          <w:rFonts w:ascii="Segoe UI" w:eastAsia="Times New Roman" w:hAnsi="Segoe UI" w:cs="Segoe UI"/>
-          <w:color w:val="2B2B2B"/>
-          <w:kern w:val="0"/>
-          <w14:ligatures w14:val="none"/>
-        </w:rPr>
-        <w:t>Home</w:t>
-      </w:r>
-      <w:proofErr w:type="gramEnd"/>
-      <w:r>
-        <w:rPr>
-          <w:rFonts w:ascii="Segoe UI" w:eastAsia="Times New Roman" w:hAnsi="Segoe UI" w:cs="Segoe UI"/>
-          <w:color w:val="2B2B2B"/>
-          <w:kern w:val="0"/>
-          <w14:ligatures w14:val="none"/>
-        </w:rPr>
-        <w:t xml:space="preserve"> Depot product API does the best job of grabbing electrical material items we tell it to look for by product id. We then Plug the 16 items into a Google search algorithm and extract the material name, the price, and the website link. Unfortunately, the Google search API does not have a vendor category so to extract the name of the vendor, we use Python to split the link.</w:t>
-      </w:r>
-      <w:r>
-        <w:rPr>
-          <w:rFonts w:ascii="Segoe UI" w:eastAsia="Times New Roman" w:hAnsi="Segoe UI" w:cs="Segoe UI"/>
-          <w:color w:val="2B2B2B"/>
-          <w:kern w:val="0"/>
-          <w14:ligatures w14:val="none"/>
-        </w:rPr>
-        <w:t xml:space="preserve"> Our main source of data is generated daily and can contain up to twenty-seven vendors. We also have historical data but the best we could find only covers two vendors (Home Depot and Lowes) over a </w:t>
-      </w:r>
-      <w:proofErr w:type="gramStart"/>
-      <w:r>
-        <w:rPr>
-          <w:rFonts w:ascii="Segoe UI" w:eastAsia="Times New Roman" w:hAnsi="Segoe UI" w:cs="Segoe UI"/>
-          <w:color w:val="2B2B2B"/>
-          <w:kern w:val="0"/>
-          <w14:ligatures w14:val="none"/>
-        </w:rPr>
-        <w:t>120 day</w:t>
-      </w:r>
-      <w:proofErr w:type="gramEnd"/>
-      <w:r>
-        <w:rPr>
-          <w:rFonts w:ascii="Segoe UI" w:eastAsia="Times New Roman" w:hAnsi="Segoe UI" w:cs="Segoe UI"/>
-          <w:color w:val="2B2B2B"/>
-          <w:kern w:val="0"/>
-          <w14:ligatures w14:val="none"/>
-        </w:rPr>
-        <w:t xml:space="preserve"> period.</w:t>
+        <w:t>We've chosen 16 commonly used electrical materials items to query. After some research, we determined that the Home Depot product API does the best job of grabbing electrical material items we tell it to look for by product id. We then Plug the 16 items into a Google search algorithm and extract the material name, the price, and the website link. Unfortunately, the Google search API does not have a vendor category so to extract the name of the vendor, we use Python to split the link.</w:t>
+      </w:r>
+      <w:r>
+        <w:rPr>
+          <w:rFonts w:ascii="Segoe UI" w:eastAsia="Times New Roman" w:hAnsi="Segoe UI" w:cs="Segoe UI"/>
+          <w:color w:val="2B2B2B"/>
+          <w:kern w:val="0"/>
+          <w14:ligatures w14:val="none"/>
+        </w:rPr>
+        <w:t xml:space="preserve"> Our main source of data is generated daily and can contain up to twenty-seven vendors. We also have historical data but the best we could find only covers two vendors (Home Depot and Lowes) over a 120 day period.</w:t>
       </w:r>
     </w:p>
     <w:p>
@@ -591,23 +531,13 @@
         </w:rPr>
         <w:t xml:space="preserve"> </w:t>
       </w:r>
-      <w:proofErr w:type="gramStart"/>
       <w:r>
         <w:rPr>
           <w:rFonts w:ascii="Segoe UI" w:hAnsi="Segoe UI" w:cs="Segoe UI"/>
           <w:color w:val="24292F"/>
           <w:shd w:val="clear" w:color="auto" w:fill="FFFFFF"/>
         </w:rPr>
-        <w:t>And</w:t>
-      </w:r>
-      <w:proofErr w:type="gramEnd"/>
-      <w:r>
-        <w:rPr>
-          <w:rFonts w:ascii="Segoe UI" w:hAnsi="Segoe UI" w:cs="Segoe UI"/>
-          <w:color w:val="24292F"/>
-          <w:shd w:val="clear" w:color="auto" w:fill="FFFFFF"/>
-        </w:rPr>
-        <w:t xml:space="preserve"> if so can we predict it?</w:t>
+        <w:t>And if so can we predict it?</w:t>
       </w:r>
     </w:p>
     <w:p>
@@ -920,25 +850,43 @@
           <w:kern w:val="0"/>
           <w14:ligatures w14:val="none"/>
         </w:rPr>
-        <w:t xml:space="preserve">than .05 which means that our material prices data </w:t>
-      </w:r>
-      <w:r>
-        <w:rPr>
-          <w:rFonts w:ascii="Segoe UI" w:eastAsia="Times New Roman" w:hAnsi="Segoe UI" w:cs="Segoe UI"/>
-          <w:color w:val="2B2B2B"/>
-          <w:kern w:val="0"/>
-          <w14:ligatures w14:val="none"/>
-        </w:rPr>
-        <w:t xml:space="preserve">is not </w:t>
-      </w:r>
-      <w:r>
-        <w:rPr>
-          <w:rFonts w:ascii="Segoe UI" w:eastAsia="Times New Roman" w:hAnsi="Segoe UI" w:cs="Segoe UI"/>
-          <w:color w:val="2B2B2B"/>
-          <w:kern w:val="0"/>
-          <w14:ligatures w14:val="none"/>
-        </w:rPr>
-        <w:t xml:space="preserve">normally </w:t>
+        <w:t xml:space="preserve">than .05 which means that our material prices </w:t>
+      </w:r>
+      <w:r>
+        <w:rPr>
+          <w:rFonts w:ascii="Segoe UI" w:eastAsia="Times New Roman" w:hAnsi="Segoe UI" w:cs="Segoe UI"/>
+          <w:color w:val="2B2B2B"/>
+          <w:kern w:val="0"/>
+          <w14:ligatures w14:val="none"/>
+        </w:rPr>
+        <w:t xml:space="preserve">are </w:t>
+      </w:r>
+      <w:r>
+        <w:rPr>
+          <w:rFonts w:ascii="Segoe UI" w:eastAsia="Times New Roman" w:hAnsi="Segoe UI" w:cs="Segoe UI"/>
+          <w:color w:val="2B2B2B"/>
+          <w:kern w:val="0"/>
+          <w14:ligatures w14:val="none"/>
+        </w:rPr>
+        <w:t>normally distributed</w:t>
+      </w:r>
+      <w:r>
+        <w:rPr>
+          <w:rFonts w:ascii="Segoe UI" w:eastAsia="Times New Roman" w:hAnsi="Segoe UI" w:cs="Segoe UI"/>
+          <w:color w:val="2B2B2B"/>
+          <w:kern w:val="0"/>
+          <w14:ligatures w14:val="none"/>
+        </w:rPr>
+        <w:t>.</w:t>
+      </w:r>
+      <w:r>
+        <w:rPr>
+          <w:rFonts w:ascii="Segoe UI" w:eastAsia="Times New Roman" w:hAnsi="Segoe UI" w:cs="Segoe UI"/>
+          <w:color w:val="2B2B2B"/>
+          <w:kern w:val="0"/>
+          <w14:ligatures w14:val="none"/>
+        </w:rPr>
+        <w:t xml:space="preserve"> </w:t>
       </w:r>
       <w:r>
         <w:rPr>
@@ -948,7 +896,7 @@
           <w14:ligatures w14:val="none"/>
         </w:rPr>
         <w:lastRenderedPageBreak/>
-        <w:t xml:space="preserve">distributed (see </w:t>
+        <w:t xml:space="preserve">(see </w:t>
       </w:r>
       <w:r>
         <w:rPr>
@@ -1194,16 +1142,106 @@
           <w:kern w:val="0"/>
           <w14:ligatures w14:val="none"/>
         </w:rPr>
-        <w:t>Results: some of the tests came close (#10 wire and # 4 wire and 1” conduit to 1” fittings) but none of the items I tested were greater than the 0.05 p-value needed to establish correlation</w:t>
-      </w:r>
-      <w:r>
-        <w:rPr>
-          <w:rFonts w:ascii="Segoe UI" w:eastAsia="Times New Roman" w:hAnsi="Segoe UI" w:cs="Segoe UI"/>
-          <w:color w:val="2B2B2B"/>
-          <w:kern w:val="0"/>
-          <w14:ligatures w14:val="none"/>
-        </w:rPr>
-        <w:t xml:space="preserve"> (see “Picture26.png”). </w:t>
+        <w:t xml:space="preserve">Results: </w:t>
+      </w:r>
+      <w:r>
+        <w:rPr>
+          <w:rFonts w:ascii="Segoe UI" w:eastAsia="Times New Roman" w:hAnsi="Segoe UI" w:cs="Segoe UI"/>
+          <w:color w:val="2B2B2B"/>
+          <w:kern w:val="0"/>
+          <w14:ligatures w14:val="none"/>
+        </w:rPr>
+        <w:t>All</w:t>
+      </w:r>
+      <w:r>
+        <w:rPr>
+          <w:rFonts w:ascii="Segoe UI" w:eastAsia="Times New Roman" w:hAnsi="Segoe UI" w:cs="Segoe UI"/>
+          <w:color w:val="2B2B2B"/>
+          <w:kern w:val="0"/>
+          <w14:ligatures w14:val="none"/>
+        </w:rPr>
+        <w:t xml:space="preserve"> the items I tested </w:t>
+      </w:r>
+      <w:r>
+        <w:rPr>
+          <w:rFonts w:ascii="Segoe UI" w:eastAsia="Times New Roman" w:hAnsi="Segoe UI" w:cs="Segoe UI"/>
+          <w:color w:val="2B2B2B"/>
+          <w:kern w:val="0"/>
+          <w14:ligatures w14:val="none"/>
+        </w:rPr>
+        <w:t xml:space="preserve">show correlation. All </w:t>
+      </w:r>
+      <w:r>
+        <w:rPr>
+          <w:rFonts w:ascii="Segoe UI" w:eastAsia="Times New Roman" w:hAnsi="Segoe UI" w:cs="Segoe UI"/>
+          <w:color w:val="2B2B2B"/>
+          <w:kern w:val="0"/>
+          <w14:ligatures w14:val="none"/>
+        </w:rPr>
+        <w:t xml:space="preserve">were </w:t>
+      </w:r>
+      <w:r>
+        <w:rPr>
+          <w:rFonts w:ascii="Segoe UI" w:eastAsia="Times New Roman" w:hAnsi="Segoe UI" w:cs="Segoe UI"/>
+          <w:color w:val="2B2B2B"/>
+          <w:kern w:val="0"/>
+          <w14:ligatures w14:val="none"/>
+        </w:rPr>
+        <w:t>less</w:t>
+      </w:r>
+      <w:r>
+        <w:rPr>
+          <w:rFonts w:ascii="Segoe UI" w:eastAsia="Times New Roman" w:hAnsi="Segoe UI" w:cs="Segoe UI"/>
+          <w:color w:val="2B2B2B"/>
+          <w:kern w:val="0"/>
+          <w14:ligatures w14:val="none"/>
+        </w:rPr>
+        <w:t xml:space="preserve"> than </w:t>
+      </w:r>
+      <w:r>
+        <w:rPr>
+          <w:rFonts w:ascii="Segoe UI" w:eastAsia="Times New Roman" w:hAnsi="Segoe UI" w:cs="Segoe UI"/>
+          <w:color w:val="2B2B2B"/>
+          <w:kern w:val="0"/>
+          <w14:ligatures w14:val="none"/>
+        </w:rPr>
+        <w:t>a</w:t>
+      </w:r>
+      <w:r>
+        <w:rPr>
+          <w:rFonts w:ascii="Segoe UI" w:eastAsia="Times New Roman" w:hAnsi="Segoe UI" w:cs="Segoe UI"/>
+          <w:color w:val="2B2B2B"/>
+          <w:kern w:val="0"/>
+          <w14:ligatures w14:val="none"/>
+        </w:rPr>
+        <w:t xml:space="preserve"> p-value</w:t>
+      </w:r>
+      <w:r>
+        <w:rPr>
+          <w:rFonts w:ascii="Segoe UI" w:eastAsia="Times New Roman" w:hAnsi="Segoe UI" w:cs="Segoe UI"/>
+          <w:color w:val="2B2B2B"/>
+          <w:kern w:val="0"/>
+          <w14:ligatures w14:val="none"/>
+        </w:rPr>
+        <w:t xml:space="preserve"> of 0.05</w:t>
+      </w:r>
+      <w:r>
+        <w:rPr>
+          <w:rFonts w:ascii="Segoe UI" w:eastAsia="Times New Roman" w:hAnsi="Segoe UI" w:cs="Segoe UI"/>
+          <w:color w:val="2B2B2B"/>
+          <w:kern w:val="0"/>
+          <w14:ligatures w14:val="none"/>
+        </w:rPr>
+        <w:t xml:space="preserve"> </w:t>
+      </w:r>
+      <w:r>
+        <w:rPr>
+          <w:rFonts w:ascii="Segoe UI" w:eastAsia="Times New Roman" w:hAnsi="Segoe UI" w:cs="Segoe UI"/>
+          <w:color w:val="2B2B2B"/>
+          <w:kern w:val="0"/>
+          <w14:ligatures w14:val="none"/>
+        </w:rPr>
+        <w:t xml:space="preserve">(see “Picture26.png”). </w:t>
       </w:r>
       <w:r>
         <w:rPr>
@@ -1278,25 +1316,25 @@
           <w:kern w:val="0"/>
           <w14:ligatures w14:val="none"/>
         </w:rPr>
-        <w:t>. I’m planning to add th</w:t>
-      </w:r>
-      <w:r>
-        <w:rPr>
-          <w:rFonts w:ascii="Segoe UI" w:eastAsia="Times New Roman" w:hAnsi="Segoe UI" w:cs="Segoe UI"/>
-          <w:color w:val="2B2B2B"/>
-          <w:kern w:val="0"/>
-          <w14:ligatures w14:val="none"/>
-        </w:rPr>
-        <w:t>e following</w:t>
-      </w:r>
-      <w:r>
-        <w:rPr>
-          <w:rFonts w:ascii="Segoe UI" w:eastAsia="Times New Roman" w:hAnsi="Segoe UI" w:cs="Segoe UI"/>
-          <w:color w:val="2B2B2B"/>
-          <w:kern w:val="0"/>
-          <w14:ligatures w14:val="none"/>
-        </w:rPr>
-        <w:t xml:space="preserve"> features</w:t>
+        <w:t xml:space="preserve">. </w:t>
+      </w:r>
+      <w:r>
+        <w:rPr>
+          <w:rFonts w:ascii="Segoe UI" w:eastAsia="Times New Roman" w:hAnsi="Segoe UI" w:cs="Segoe UI"/>
+          <w:color w:val="2B2B2B"/>
+          <w:kern w:val="0"/>
+          <w14:ligatures w14:val="none"/>
+        </w:rPr>
+        <w:t xml:space="preserve">So I added the following </w:t>
+      </w:r>
+      <w:r>
+        <w:rPr>
+          <w:rFonts w:ascii="Segoe UI" w:eastAsia="Times New Roman" w:hAnsi="Segoe UI" w:cs="Segoe UI"/>
+          <w:color w:val="2B2B2B"/>
+          <w:kern w:val="0"/>
+          <w14:ligatures w14:val="none"/>
+        </w:rPr>
+        <w:t>features</w:t>
       </w:r>
       <w:r>
         <w:rPr>
@@ -1360,6 +1398,27 @@
     </w:p>
     <w:p>
       <w:pPr>
+        <w:spacing w:before="100" w:beforeAutospacing="1" w:after="100" w:afterAutospacing="1" w:line="360" w:lineRule="atLeast"/>
+        <w:ind w:left="720"/>
+        <w:rPr>
+          <w:rFonts w:ascii="Segoe UI" w:eastAsia="Times New Roman" w:hAnsi="Segoe UI" w:cs="Segoe UI"/>
+          <w:color w:val="2B2B2B"/>
+          <w:kern w:val="0"/>
+          <w14:ligatures w14:val="none"/>
+        </w:rPr>
+      </w:pPr>
+      <w:r>
+        <w:rPr>
+          <w:rFonts w:ascii="Segoe UI" w:eastAsia="Times New Roman" w:hAnsi="Segoe UI" w:cs="Segoe UI"/>
+          <w:color w:val="2B2B2B"/>
+          <w:kern w:val="0"/>
+          <w14:ligatures w14:val="none"/>
+        </w:rPr>
+        <w:t>Later I may add:</w:t>
+      </w:r>
+    </w:p>
+    <w:p>
+      <w:pPr>
         <w:pStyle w:val="ListParagraph"/>
         <w:numPr>
           <w:ilvl w:val="0"/>
@@ -1423,7 +1482,6 @@
           <w14:ligatures w14:val="none"/>
         </w:rPr>
       </w:pPr>
-      <w:proofErr w:type="gramStart"/>
       <w:r>
         <w:rPr>
           <w:rFonts w:ascii="Segoe UI" w:eastAsia="Times New Roman" w:hAnsi="Segoe UI" w:cs="Segoe UI"/>
@@ -1433,7 +1491,15 @@
         </w:rPr>
         <w:t>Next</w:t>
       </w:r>
-      <w:proofErr w:type="gramEnd"/>
+      <w:r>
+        <w:rPr>
+          <w:rFonts w:ascii="Segoe UI" w:eastAsia="Times New Roman" w:hAnsi="Segoe UI" w:cs="Segoe UI"/>
+          <w:color w:val="2B2B2B"/>
+          <w:kern w:val="0"/>
+          <w14:ligatures w14:val="none"/>
+        </w:rPr>
+        <w:t>,</w:t>
+      </w:r>
       <w:r>
         <w:rPr>
           <w:rFonts w:ascii="Segoe UI" w:eastAsia="Times New Roman" w:hAnsi="Segoe UI" w:cs="Segoe UI"/>
@@ -1503,10 +1569,10 @@
           <w:noProof/>
         </w:rPr>
         <w:drawing>
-          <wp:inline distT="0" distB="0" distL="0" distR="0" wp14:anchorId="6B336B2F" wp14:editId="703A41FC">
-            <wp:extent cx="4713032" cy="3838186"/>
-            <wp:effectExtent l="0" t="0" r="0" b="0"/>
-            <wp:docPr id="3" name="Picture 3" descr="Chart&#10;&#10;Description automatically generated"/>
+          <wp:inline distT="0" distB="0" distL="0" distR="0" wp14:anchorId="54FA15AA" wp14:editId="0C405E69">
+            <wp:extent cx="5053565" cy="2113915"/>
+            <wp:effectExtent l="0" t="0" r="0" b="635"/>
+            <wp:docPr id="7" name="Picture 7" descr="Text, application&#10;&#10;Description automatically generated"/>
             <wp:cNvGraphicFramePr>
               <a:graphicFrameLocks xmlns:a="http://schemas.openxmlformats.org/drawingml/2006/main" noChangeAspect="1"/>
             </wp:cNvGraphicFramePr>
@@ -1514,18 +1580,18 @@
               <a:graphicData uri="http://schemas.openxmlformats.org/drawingml/2006/picture">
                 <pic:pic xmlns:pic="http://schemas.openxmlformats.org/drawingml/2006/picture">
                   <pic:nvPicPr>
-                    <pic:cNvPr id="3" name="Picture 3" descr="Chart&#10;&#10;Description automatically generated"/>
+                    <pic:cNvPr id="7" name="Picture 7" descr="Text, application&#10;&#10;Description automatically generated"/>
                     <pic:cNvPicPr/>
                   </pic:nvPicPr>
                   <pic:blipFill rotWithShape="1">
                     <a:blip r:embed="rId7"/>
-                    <a:srcRect l="20069" t="42750" r="46459" b="12285"/>
+                    <a:srcRect l="23402" t="19941" r="23819" b="13778"/>
                     <a:stretch/>
                   </pic:blipFill>
                   <pic:spPr bwMode="auto">
                     <a:xfrm>
                       <a:off x="0" y="0"/>
-                      <a:ext cx="4724546" cy="3847563"/>
+                      <a:ext cx="5057799" cy="2115686"/>
                     </a:xfrm>
                     <a:prstGeom prst="rect">
                       <a:avLst/>
@@ -1620,16 +1686,7 @@
           <w:kern w:val="0"/>
           <w14:ligatures w14:val="none"/>
         </w:rPr>
-        <w:t xml:space="preserve"> </w:t>
-      </w:r>
-      <w:r>
-        <w:rPr>
-          <w:rFonts w:ascii="Segoe UI" w:eastAsia="Times New Roman" w:hAnsi="Segoe UI" w:cs="Segoe UI"/>
-          <w:color w:val="2B2B2B"/>
-          <w:kern w:val="0"/>
-          <w14:ligatures w14:val="none"/>
-        </w:rPr>
-        <w:t>scaled the data</w:t>
+        <w:t xml:space="preserve"> scaled the data</w:t>
       </w:r>
       <w:r>
         <w:rPr>
@@ -1658,54 +1715,16 @@
           <w:kern w:val="0"/>
           <w14:ligatures w14:val="none"/>
         </w:rPr>
-        <w:t xml:space="preserve"> model, fit the </w:t>
-      </w:r>
-      <w:proofErr w:type="gramStart"/>
-      <w:r>
-        <w:rPr>
-          <w:rFonts w:ascii="Segoe UI" w:eastAsia="Times New Roman" w:hAnsi="Segoe UI" w:cs="Segoe UI"/>
-          <w:color w:val="2B2B2B"/>
-          <w:kern w:val="0"/>
-          <w14:ligatures w14:val="none"/>
-        </w:rPr>
-        <w:t>model</w:t>
-      </w:r>
-      <w:proofErr w:type="gramEnd"/>
-      <w:r>
-        <w:rPr>
-          <w:rFonts w:ascii="Segoe UI" w:eastAsia="Times New Roman" w:hAnsi="Segoe UI" w:cs="Segoe UI"/>
-          <w:color w:val="2B2B2B"/>
-          <w:kern w:val="0"/>
-          <w14:ligatures w14:val="none"/>
-        </w:rPr>
-        <w:t xml:space="preserve"> and made predictions: Based on material name, price, vendor, date, day of week and region could I predict high or low prices (see </w:t>
-      </w:r>
-      <w:r>
-        <w:rPr>
-          <w:rFonts w:ascii="Segoe UI" w:eastAsia="Times New Roman" w:hAnsi="Segoe UI" w:cs="Segoe UI"/>
-          <w:color w:val="2B2B2B"/>
-          <w:kern w:val="0"/>
-          <w14:ligatures w14:val="none"/>
-        </w:rPr>
-        <w:t>“Picture2</w:t>
-      </w:r>
-      <w:r>
-        <w:rPr>
-          <w:rFonts w:ascii="Segoe UI" w:eastAsia="Times New Roman" w:hAnsi="Segoe UI" w:cs="Segoe UI"/>
-          <w:color w:val="2B2B2B"/>
-          <w:kern w:val="0"/>
-          <w14:ligatures w14:val="none"/>
-        </w:rPr>
-        <w:t>8</w:t>
-      </w:r>
-      <w:r>
-        <w:rPr>
-          <w:rFonts w:ascii="Segoe UI" w:eastAsia="Times New Roman" w:hAnsi="Segoe UI" w:cs="Segoe UI"/>
-          <w:color w:val="2B2B2B"/>
-          <w:kern w:val="0"/>
-          <w14:ligatures w14:val="none"/>
-        </w:rPr>
-        <w:t>.png”)</w:t>
+        <w:t xml:space="preserve"> model, fit the model</w:t>
+      </w:r>
+      <w:r>
+        <w:rPr>
+          <w:rFonts w:ascii="Segoe UI" w:eastAsia="Times New Roman" w:hAnsi="Segoe UI" w:cs="Segoe UI"/>
+          <w:color w:val="2B2B2B"/>
+          <w:kern w:val="0"/>
+          <w14:ligatures w14:val="none"/>
+        </w:rPr>
+        <w:t xml:space="preserve"> and made predictions: Based on material name, price, vendor, date, day of week and region could I predict high or low prices (see “Picture28.png”)</w:t>
       </w:r>
     </w:p>
     <w:p>
@@ -1727,12 +1746,11 @@
           <w:kern w:val="0"/>
           <w14:ligatures w14:val="none"/>
         </w:rPr>
-        <w:lastRenderedPageBreak/>
         <w:drawing>
-          <wp:inline distT="0" distB="0" distL="0" distR="0" wp14:anchorId="1F04AD66" wp14:editId="1BB9F2A3">
-            <wp:extent cx="5085080" cy="3052777"/>
-            <wp:effectExtent l="0" t="0" r="1270" b="0"/>
-            <wp:docPr id="4" name="Picture 4" descr="Graphical user interface, text, application&#10;&#10;Description automatically generated"/>
+          <wp:inline distT="0" distB="0" distL="0" distR="0" wp14:anchorId="4D2D6636" wp14:editId="2B55AF72">
+            <wp:extent cx="5463469" cy="2559518"/>
+            <wp:effectExtent l="0" t="0" r="4445" b="0"/>
+            <wp:docPr id="8" name="Picture 8" descr="Graphical user interface, text&#10;&#10;Description automatically generated"/>
             <wp:cNvGraphicFramePr>
               <a:graphicFrameLocks xmlns:a="http://schemas.openxmlformats.org/drawingml/2006/main" noChangeAspect="1"/>
             </wp:cNvGraphicFramePr>
@@ -1740,18 +1758,18 @@
               <a:graphicData uri="http://schemas.openxmlformats.org/drawingml/2006/picture">
                 <pic:pic xmlns:pic="http://schemas.openxmlformats.org/drawingml/2006/picture">
                   <pic:nvPicPr>
-                    <pic:cNvPr id="4" name="Picture 4" descr="Graphical user interface, text, application&#10;&#10;Description automatically generated"/>
+                    <pic:cNvPr id="8" name="Picture 8" descr="Graphical user interface, text&#10;&#10;Description automatically generated"/>
                     <pic:cNvPicPr/>
                   </pic:nvPicPr>
                   <pic:blipFill rotWithShape="1">
                     <a:blip r:embed="rId8"/>
-                    <a:srcRect l="22909" t="20302" r="24283"/>
+                    <a:srcRect l="22434" t="19760" r="23349"/>
                     <a:stretch/>
                   </pic:blipFill>
                   <pic:spPr bwMode="auto">
                     <a:xfrm>
                       <a:off x="0" y="0"/>
-                      <a:ext cx="5085080" cy="3052777"/>
+                      <a:ext cx="5480410" cy="2567454"/>
                     </a:xfrm>
                     <a:prstGeom prst="rect">
                       <a:avLst/>
@@ -1794,57 +1812,15 @@
           <w:kern w:val="0"/>
           <w14:ligatures w14:val="none"/>
         </w:rPr>
-        <w:t>Last, I created a confusion matrix and printed my results (</w:t>
-      </w:r>
-      <w:r>
-        <w:rPr>
-          <w:rFonts w:ascii="Segoe UI" w:eastAsia="Times New Roman" w:hAnsi="Segoe UI" w:cs="Segoe UI"/>
-          <w:color w:val="2B2B2B"/>
-          <w:kern w:val="0"/>
-          <w14:ligatures w14:val="none"/>
-        </w:rPr>
-        <w:t>“Picture2</w:t>
-      </w:r>
-      <w:r>
-        <w:rPr>
-          <w:rFonts w:ascii="Segoe UI" w:eastAsia="Times New Roman" w:hAnsi="Segoe UI" w:cs="Segoe UI"/>
-          <w:color w:val="2B2B2B"/>
-          <w:kern w:val="0"/>
-          <w14:ligatures w14:val="none"/>
-        </w:rPr>
-        <w:t>9</w:t>
-      </w:r>
-      <w:r>
-        <w:rPr>
-          <w:rFonts w:ascii="Segoe UI" w:eastAsia="Times New Roman" w:hAnsi="Segoe UI" w:cs="Segoe UI"/>
-          <w:color w:val="2B2B2B"/>
-          <w:kern w:val="0"/>
-          <w14:ligatures w14:val="none"/>
-        </w:rPr>
-        <w:t>.png”)</w:t>
-      </w:r>
-      <w:r>
-        <w:rPr>
-          <w:rFonts w:ascii="Segoe UI" w:eastAsia="Times New Roman" w:hAnsi="Segoe UI" w:cs="Segoe UI"/>
-          <w:color w:val="2B2B2B"/>
-          <w:kern w:val="0"/>
-          <w14:ligatures w14:val="none"/>
-        </w:rPr>
-        <w:t>.</w:t>
-      </w:r>
-    </w:p>
-    <w:p>
-      <w:pPr>
-        <w:pStyle w:val="ListParagraph"/>
-        <w:spacing w:before="100" w:beforeAutospacing="1" w:after="100" w:afterAutospacing="1" w:line="360" w:lineRule="atLeast"/>
-        <w:ind w:left="1080"/>
-        <w:rPr>
-          <w:rFonts w:ascii="Segoe UI" w:eastAsia="Times New Roman" w:hAnsi="Segoe UI" w:cs="Segoe UI"/>
-          <w:color w:val="2B2B2B"/>
-          <w:kern w:val="0"/>
-          <w14:ligatures w14:val="none"/>
-        </w:rPr>
-      </w:pPr>
+        <w:lastRenderedPageBreak/>
+        <w:t>Last, I created a confusion matrix and printed my results (“Picture29.png”).</w:t>
+      </w:r>
+      <w:r>
+        <w:rPr>
+          <w:noProof/>
+        </w:rPr>
+        <w:t xml:space="preserve"> </w:t>
+      </w:r>
       <w:r>
         <w:rPr>
           <w:rFonts w:ascii="Segoe UI" w:eastAsia="Times New Roman" w:hAnsi="Segoe UI" w:cs="Segoe UI"/>
@@ -1853,10 +1829,10 @@
           <w14:ligatures w14:val="none"/>
         </w:rPr>
         <w:drawing>
-          <wp:inline distT="0" distB="0" distL="0" distR="0" wp14:anchorId="2AA24AF2" wp14:editId="788667EF">
-            <wp:extent cx="4915535" cy="3649001"/>
-            <wp:effectExtent l="0" t="0" r="0" b="8890"/>
-            <wp:docPr id="5" name="Picture 5" descr="Text&#10;&#10;Description automatically generated"/>
+          <wp:inline distT="0" distB="0" distL="0" distR="0" wp14:anchorId="0B78D297" wp14:editId="168E22AF">
+            <wp:extent cx="5115690" cy="3445482"/>
+            <wp:effectExtent l="0" t="0" r="0" b="3175"/>
+            <wp:docPr id="9" name="Picture 9" descr="Graphical user interface, text, application&#10;&#10;Description automatically generated"/>
             <wp:cNvGraphicFramePr>
               <a:graphicFrameLocks xmlns:a="http://schemas.openxmlformats.org/drawingml/2006/main" noChangeAspect="1"/>
             </wp:cNvGraphicFramePr>
@@ -1864,18 +1840,18 @@
               <a:graphicData uri="http://schemas.openxmlformats.org/drawingml/2006/picture">
                 <pic:pic xmlns:pic="http://schemas.openxmlformats.org/drawingml/2006/picture">
                   <pic:nvPicPr>
-                    <pic:cNvPr id="5" name="Picture 5" descr="Text&#10;&#10;Description automatically generated"/>
+                    <pic:cNvPr id="9" name="Picture 9" descr="Graphical user interface, text, application&#10;&#10;Description automatically generated"/>
                     <pic:cNvPicPr/>
                   </pic:nvPicPr>
                   <pic:blipFill rotWithShape="1">
                     <a:blip r:embed="rId9"/>
-                    <a:srcRect l="23104" t="26136" r="24317" b="9370"/>
+                    <a:srcRect l="22909" r="23415"/>
                     <a:stretch/>
                   </pic:blipFill>
                   <pic:spPr bwMode="auto">
                     <a:xfrm>
                       <a:off x="0" y="0"/>
-                      <a:ext cx="4948505" cy="3673476"/>
+                      <a:ext cx="5130418" cy="3455402"/>
                     </a:xfrm>
                     <a:prstGeom prst="rect">
                       <a:avLst/>

</xml_diff>